<commit_message>
Excel file adding and branch and course adding successful
</commit_message>
<xml_diff>
--- a/Other Files/A10dance Chatgpt.docx
+++ b/Other Files/A10dance Chatgpt.docx
@@ -344,6 +344,1118 @@
     <w:p/>
     <w:p/>
     <w:p/>
+    <w:p>
+      <w:pPr>
+        <w:jc w:val="center"/>
+        <w:rPr>
+          <w:sz w:val="52"/>
+          <w:szCs w:val="52"/>
+        </w:rPr>
+      </w:pPr>
+      <w:r>
+        <w:rPr>
+          <w:sz w:val="52"/>
+          <w:szCs w:val="52"/>
+        </w:rPr>
+        <w:lastRenderedPageBreak/>
+        <w:t>Admin/Openi</w:t>
+      </w:r>
+      <w:r>
+        <w:rPr>
+          <w:sz w:val="52"/>
+          <w:szCs w:val="52"/>
+        </w:rPr>
+        <w:t>n</w:t>
+      </w:r>
+      <w:r>
+        <w:rPr>
+          <w:sz w:val="52"/>
+          <w:szCs w:val="52"/>
+        </w:rPr>
+        <w:t>g function</w:t>
+      </w:r>
+      <w:r>
+        <w:rPr>
+          <w:sz w:val="52"/>
+          <w:szCs w:val="52"/>
+        </w:rPr>
+        <w:t>a</w:t>
+      </w:r>
+      <w:r>
+        <w:rPr>
+          <w:sz w:val="52"/>
+          <w:szCs w:val="52"/>
+        </w:rPr>
+        <w:t>lity</w:t>
+      </w:r>
+    </w:p>
+    <w:p/>
+    <w:p>
+      <w:r>
+        <w:t xml:space="preserve">In my current default admin page, this is how </w:t>
+      </w:r>
+      <w:proofErr w:type="spellStart"/>
+      <w:r>
+        <w:t>itr</w:t>
+      </w:r>
+      <w:proofErr w:type="spellEnd"/>
+      <w:r>
+        <w:t xml:space="preserve"> looks:(8 models)</w:t>
+      </w:r>
+    </w:p>
+    <w:p>
+      <w:r>
+        <w:t>ACADEMIA</w:t>
+      </w:r>
+    </w:p>
+    <w:p>
+      <w:proofErr w:type="spellStart"/>
+      <w:r>
+        <w:t>Branchs</w:t>
+      </w:r>
+      <w:proofErr w:type="spellEnd"/>
+    </w:p>
+    <w:p>
+      <w:r>
+        <w:t>Courses</w:t>
+      </w:r>
+    </w:p>
+    <w:p/>
+    <w:p>
+      <w:r>
+        <w:t>ACCOUNTS</w:t>
+      </w:r>
+    </w:p>
+    <w:p>
+      <w:r>
+        <w:t>Users</w:t>
+      </w:r>
+    </w:p>
+    <w:p/>
+    <w:p>
+      <w:r>
+        <w:t>ATTENDANCE</w:t>
+      </w:r>
+    </w:p>
+    <w:p>
+      <w:r>
+        <w:t xml:space="preserve">Branch hours </w:t>
+      </w:r>
+      <w:proofErr w:type="spellStart"/>
+      <w:r>
+        <w:t>detailss</w:t>
+      </w:r>
+      <w:proofErr w:type="spellEnd"/>
+    </w:p>
+    <w:p>
+      <w:r>
+        <w:t xml:space="preserve">Percentage </w:t>
+      </w:r>
+      <w:proofErr w:type="spellStart"/>
+      <w:r>
+        <w:t>detailss</w:t>
+      </w:r>
+      <w:proofErr w:type="spellEnd"/>
+    </w:p>
+    <w:p>
+      <w:r>
+        <w:t>Student attendances</w:t>
+      </w:r>
+    </w:p>
+    <w:p/>
+    <w:p>
+      <w:r>
+        <w:t>AUTHENTICATION AND AUTHORIZATION</w:t>
+      </w:r>
+    </w:p>
+    <w:p>
+      <w:r>
+        <w:t>Groups</w:t>
+      </w:r>
+    </w:p>
+    <w:p/>
+    <w:p>
+      <w:r>
+        <w:t>STUDENTS</w:t>
+      </w:r>
+    </w:p>
+    <w:p>
+      <w:proofErr w:type="spellStart"/>
+      <w:r>
+        <w:t>Studentss</w:t>
+      </w:r>
+      <w:proofErr w:type="spellEnd"/>
+    </w:p>
+    <w:p/>
+    <w:p>
+      <w:r>
+        <w:t xml:space="preserve">In this in the Branch model, when </w:t>
+      </w:r>
+      <w:proofErr w:type="spellStart"/>
+      <w:r>
+        <w:t>i</w:t>
+      </w:r>
+      <w:proofErr w:type="spellEnd"/>
+      <w:r>
+        <w:t xml:space="preserve"> click the add branch option(default), it shows </w:t>
+      </w:r>
+      <w:proofErr w:type="spellStart"/>
+      <w:r>
+        <w:t>feild</w:t>
+      </w:r>
+      <w:proofErr w:type="spellEnd"/>
+      <w:r>
+        <w:t xml:space="preserve"> like joining year, </w:t>
+      </w:r>
+      <w:proofErr w:type="spellStart"/>
+      <w:r>
+        <w:t>passout</w:t>
+      </w:r>
+      <w:proofErr w:type="spellEnd"/>
+      <w:r>
+        <w:t xml:space="preserve"> year, Branch name and division. The admin should add a branch. This is how it works:</w:t>
+      </w:r>
+    </w:p>
+    <w:p>
+      <w:r>
+        <w:t xml:space="preserve">1. </w:t>
+      </w:r>
+      <w:proofErr w:type="spellStart"/>
+      <w:r>
+        <w:t>ALong</w:t>
+      </w:r>
+      <w:proofErr w:type="spellEnd"/>
+      <w:r>
+        <w:t xml:space="preserve"> with these 4 details, the admin should upload an excel file containing the </w:t>
+      </w:r>
+      <w:proofErr w:type="spellStart"/>
+      <w:r>
+        <w:t>uid</w:t>
+      </w:r>
+      <w:proofErr w:type="spellEnd"/>
+      <w:r>
+        <w:t xml:space="preserve"> and password of the students in a particular class(branch). </w:t>
+      </w:r>
+    </w:p>
+    <w:p>
+      <w:r>
+        <w:t xml:space="preserve">2. when submit is clicked, using the </w:t>
+      </w:r>
+      <w:proofErr w:type="spellStart"/>
+      <w:r>
+        <w:t>uid</w:t>
+      </w:r>
+      <w:proofErr w:type="spellEnd"/>
+      <w:r>
+        <w:t xml:space="preserve"> and password, login to the </w:t>
+      </w:r>
+      <w:proofErr w:type="spellStart"/>
+      <w:r>
+        <w:t>rsms</w:t>
+      </w:r>
+      <w:proofErr w:type="spellEnd"/>
+      <w:r>
+        <w:t xml:space="preserve"> of each </w:t>
+      </w:r>
+      <w:proofErr w:type="gramStart"/>
+      <w:r>
+        <w:t>students</w:t>
+      </w:r>
+      <w:proofErr w:type="gramEnd"/>
+      <w:r>
+        <w:t xml:space="preserve">, and </w:t>
+      </w:r>
+      <w:proofErr w:type="spellStart"/>
+      <w:r>
+        <w:t>fethc</w:t>
+      </w:r>
+      <w:proofErr w:type="spellEnd"/>
+      <w:r>
+        <w:t xml:space="preserve"> their name, semester, subjects and attendance details.</w:t>
+      </w:r>
+    </w:p>
+    <w:p>
+      <w:r>
+        <w:t>3. an entry should be created into the branch table, along with the given details and the excel file.</w:t>
+      </w:r>
+    </w:p>
+    <w:p>
+      <w:r>
+        <w:t xml:space="preserve">4. the </w:t>
+      </w:r>
+      <w:proofErr w:type="spellStart"/>
+      <w:r>
+        <w:t>uid</w:t>
+      </w:r>
+      <w:proofErr w:type="spellEnd"/>
+      <w:r>
+        <w:t xml:space="preserve">, password, name, </w:t>
+      </w:r>
+      <w:proofErr w:type="spellStart"/>
+      <w:r>
+        <w:t>emial</w:t>
+      </w:r>
+      <w:proofErr w:type="spellEnd"/>
+      <w:r>
+        <w:t xml:space="preserve"> etc should be entered into the </w:t>
+      </w:r>
+      <w:proofErr w:type="spellStart"/>
+      <w:r>
+        <w:t>customuser</w:t>
+      </w:r>
+      <w:proofErr w:type="spellEnd"/>
+      <w:r>
+        <w:t xml:space="preserve"> table and the student </w:t>
+      </w:r>
+      <w:proofErr w:type="gramStart"/>
+      <w:r>
+        <w:t>table(</w:t>
+      </w:r>
+      <w:proofErr w:type="gramEnd"/>
+      <w:r>
+        <w:t xml:space="preserve">one to one </w:t>
+      </w:r>
+      <w:proofErr w:type="spellStart"/>
+      <w:r>
+        <w:t>wiht</w:t>
+      </w:r>
+      <w:proofErr w:type="spellEnd"/>
+      <w:r>
+        <w:t xml:space="preserve"> </w:t>
+      </w:r>
+      <w:proofErr w:type="spellStart"/>
+      <w:r>
+        <w:t>customuser</w:t>
+      </w:r>
+      <w:proofErr w:type="spellEnd"/>
+      <w:r>
+        <w:t>) along with a FK reference to branch for all the students.</w:t>
+      </w:r>
+    </w:p>
+    <w:p>
+      <w:r>
+        <w:t xml:space="preserve">5. All the </w:t>
+      </w:r>
+      <w:proofErr w:type="spellStart"/>
+      <w:r>
+        <w:t>detials</w:t>
+      </w:r>
+      <w:proofErr w:type="spellEnd"/>
+      <w:r>
+        <w:t xml:space="preserve"> about the courses like course name, code, </w:t>
+      </w:r>
+      <w:proofErr w:type="spellStart"/>
+      <w:r>
+        <w:t>semster</w:t>
+      </w:r>
+      <w:proofErr w:type="spellEnd"/>
+      <w:r>
+        <w:t xml:space="preserve">, should be </w:t>
+      </w:r>
+      <w:proofErr w:type="spellStart"/>
+      <w:r>
+        <w:t>insrted</w:t>
+      </w:r>
+      <w:proofErr w:type="spellEnd"/>
+      <w:r>
+        <w:t xml:space="preserve"> into the </w:t>
+      </w:r>
+      <w:proofErr w:type="spellStart"/>
+      <w:r>
+        <w:t>coursr</w:t>
+      </w:r>
+      <w:proofErr w:type="spellEnd"/>
+      <w:r>
+        <w:t xml:space="preserve"> table, along with FK reference to branch.</w:t>
+      </w:r>
+    </w:p>
+    <w:p>
+      <w:r>
+        <w:lastRenderedPageBreak/>
+        <w:t xml:space="preserve">6. Now for each student, insert their attendance details into the </w:t>
+      </w:r>
+      <w:proofErr w:type="spellStart"/>
+      <w:r>
+        <w:t>StudentAttendance</w:t>
+      </w:r>
+      <w:proofErr w:type="spellEnd"/>
+      <w:r>
+        <w:t xml:space="preserve"> table one by one.</w:t>
+      </w:r>
+    </w:p>
+    <w:p>
+      <w:r>
+        <w:t xml:space="preserve">7. from the combined details attendance of each </w:t>
+      </w:r>
+      <w:proofErr w:type="gramStart"/>
+      <w:r>
+        <w:t>students</w:t>
+      </w:r>
+      <w:proofErr w:type="gramEnd"/>
+      <w:r>
+        <w:t xml:space="preserve"> of that particular branch, </w:t>
+      </w:r>
+      <w:proofErr w:type="spellStart"/>
+      <w:r>
+        <w:t>comppute</w:t>
+      </w:r>
+      <w:proofErr w:type="spellEnd"/>
+      <w:r>
+        <w:t xml:space="preserve"> and insert the overall attendance details of the class an insert into the </w:t>
+      </w:r>
+      <w:proofErr w:type="spellStart"/>
+      <w:r>
+        <w:t>BranchHoursDetails</w:t>
+      </w:r>
+      <w:proofErr w:type="spellEnd"/>
+      <w:r>
+        <w:t xml:space="preserve"> table.</w:t>
+      </w:r>
+    </w:p>
+    <w:p>
+      <w:r>
+        <w:t xml:space="preserve">8. from this overall attendance details, </w:t>
+      </w:r>
+      <w:proofErr w:type="spellStart"/>
+      <w:r>
+        <w:t>calulate</w:t>
+      </w:r>
+      <w:proofErr w:type="spellEnd"/>
+      <w:r>
+        <w:t xml:space="preserve"> the overall number of hors conducted of each course in that semester.</w:t>
+      </w:r>
+    </w:p>
+    <w:p>
+      <w:r>
+        <w:t xml:space="preserve">9. From </w:t>
+      </w:r>
+      <w:proofErr w:type="gramStart"/>
+      <w:r>
+        <w:t>this details</w:t>
+      </w:r>
+      <w:proofErr w:type="gramEnd"/>
+      <w:r>
+        <w:t xml:space="preserve">, </w:t>
+      </w:r>
+      <w:proofErr w:type="spellStart"/>
+      <w:r>
+        <w:t>caluculate</w:t>
+      </w:r>
+      <w:proofErr w:type="spellEnd"/>
+      <w:r>
+        <w:t xml:space="preserve"> the attendance percentage of all the students of that </w:t>
+      </w:r>
+      <w:proofErr w:type="spellStart"/>
+      <w:r>
+        <w:t>classs</w:t>
+      </w:r>
+      <w:proofErr w:type="spellEnd"/>
+      <w:r>
+        <w:t xml:space="preserve"> and insert it into the </w:t>
+      </w:r>
+      <w:proofErr w:type="spellStart"/>
+      <w:r>
+        <w:t>PercentageDetails</w:t>
+      </w:r>
+      <w:proofErr w:type="spellEnd"/>
+      <w:r>
+        <w:t xml:space="preserve"> table.</w:t>
+      </w:r>
+    </w:p>
+    <w:p/>
+    <w:p>
+      <w:r>
+        <w:t>All these should be done when the admin adds a new branch using an excel file</w:t>
+      </w:r>
+    </w:p>
+    <w:p/>
+    <w:p>
+      <w:pPr>
+        <w:pStyle w:val="NormalWeb"/>
+        <w:pBdr>
+          <w:top w:val="single" w:sz="2" w:space="0" w:color="E3E3E3"/>
+          <w:left w:val="single" w:sz="2" w:space="0" w:color="E3E3E3"/>
+          <w:bottom w:val="single" w:sz="2" w:space="0" w:color="E3E3E3"/>
+          <w:right w:val="single" w:sz="2" w:space="0" w:color="E3E3E3"/>
+        </w:pBdr>
+        <w:shd w:val="clear" w:color="auto" w:fill="212121"/>
+        <w:spacing w:before="0" w:beforeAutospacing="0" w:after="300" w:afterAutospacing="0"/>
+        <w:rPr>
+          <w:rFonts w:ascii="Segoe UI" w:hAnsi="Segoe UI" w:cs="Segoe UI"/>
+          <w:color w:val="ECECEC"/>
+        </w:rPr>
+      </w:pPr>
+      <w:r>
+        <w:t>RESPONSE:</w:t>
+      </w:r>
+      <w:r>
+        <w:br/>
+      </w:r>
+      <w:r>
+        <w:rPr>
+          <w:rFonts w:ascii="Segoe UI" w:hAnsi="Segoe UI" w:cs="Segoe UI"/>
+          <w:color w:val="ECECEC"/>
+        </w:rPr>
+        <w:t xml:space="preserve">To implement this workflow in the Django admin interface when adding a new branch using an Excel file, </w:t>
+      </w:r>
+      <w:proofErr w:type="gramStart"/>
+      <w:r>
+        <w:rPr>
+          <w:rFonts w:ascii="Segoe UI" w:hAnsi="Segoe UI" w:cs="Segoe UI"/>
+          <w:color w:val="ECECEC"/>
+        </w:rPr>
+        <w:t>you'll</w:t>
+      </w:r>
+      <w:proofErr w:type="gramEnd"/>
+      <w:r>
+        <w:rPr>
+          <w:rFonts w:ascii="Segoe UI" w:hAnsi="Segoe UI" w:cs="Segoe UI"/>
+          <w:color w:val="ECECEC"/>
+        </w:rPr>
+        <w:t xml:space="preserve"> need to customize the </w:t>
+      </w:r>
+      <w:proofErr w:type="spellStart"/>
+      <w:r>
+        <w:rPr>
+          <w:rFonts w:ascii="Segoe UI" w:hAnsi="Segoe UI" w:cs="Segoe UI"/>
+          <w:color w:val="ECECEC"/>
+        </w:rPr>
+        <w:t>behavior</w:t>
+      </w:r>
+      <w:proofErr w:type="spellEnd"/>
+      <w:r>
+        <w:rPr>
+          <w:rFonts w:ascii="Segoe UI" w:hAnsi="Segoe UI" w:cs="Segoe UI"/>
+          <w:color w:val="ECECEC"/>
+        </w:rPr>
+        <w:t xml:space="preserve"> of the admin forms and utilize Django's features for handling file uploads, form processing, and database interactions. </w:t>
+      </w:r>
+      <w:proofErr w:type="gramStart"/>
+      <w:r>
+        <w:rPr>
+          <w:rFonts w:ascii="Segoe UI" w:hAnsi="Segoe UI" w:cs="Segoe UI"/>
+          <w:color w:val="ECECEC"/>
+        </w:rPr>
+        <w:t>Here's</w:t>
+      </w:r>
+      <w:proofErr w:type="gramEnd"/>
+      <w:r>
+        <w:rPr>
+          <w:rFonts w:ascii="Segoe UI" w:hAnsi="Segoe UI" w:cs="Segoe UI"/>
+          <w:color w:val="ECECEC"/>
+        </w:rPr>
+        <w:t xml:space="preserve"> a high-level overview of how you can achieve this:</w:t>
+      </w:r>
+    </w:p>
+    <w:p>
+      <w:pPr>
+        <w:pStyle w:val="NormalWeb"/>
+        <w:numPr>
+          <w:ilvl w:val="0"/>
+          <w:numId w:val="1"/>
+        </w:numPr>
+        <w:pBdr>
+          <w:top w:val="single" w:sz="2" w:space="0" w:color="E3E3E3"/>
+          <w:left w:val="single" w:sz="2" w:space="5" w:color="E3E3E3"/>
+          <w:bottom w:val="single" w:sz="2" w:space="0" w:color="E3E3E3"/>
+          <w:right w:val="single" w:sz="2" w:space="0" w:color="E3E3E3"/>
+        </w:pBdr>
+        <w:shd w:val="clear" w:color="auto" w:fill="212121"/>
+        <w:spacing w:before="0" w:beforeAutospacing="0" w:after="0" w:afterAutospacing="0"/>
+        <w:rPr>
+          <w:rFonts w:ascii="Segoe UI" w:hAnsi="Segoe UI" w:cs="Segoe UI"/>
+          <w:color w:val="ECECEC"/>
+        </w:rPr>
+      </w:pPr>
+      <w:r>
+        <w:rPr>
+          <w:rStyle w:val="Strong"/>
+          <w:rFonts w:ascii="Segoe UI" w:hAnsi="Segoe UI" w:cs="Segoe UI"/>
+          <w:color w:val="ECECEC"/>
+          <w:bdr w:val="single" w:sz="2" w:space="0" w:color="E3E3E3" w:frame="1"/>
+        </w:rPr>
+        <w:t>Customize Admin Forms</w:t>
+      </w:r>
+      <w:r>
+        <w:rPr>
+          <w:rFonts w:ascii="Segoe UI" w:hAnsi="Segoe UI" w:cs="Segoe UI"/>
+          <w:color w:val="ECECEC"/>
+        </w:rPr>
+        <w:t xml:space="preserve">: Create a custom form for the Branch model in the admin interface. Override the </w:t>
+      </w:r>
+      <w:proofErr w:type="gramStart"/>
+      <w:r>
+        <w:rPr>
+          <w:rStyle w:val="HTMLCode"/>
+          <w:rFonts w:ascii="Ubuntu Mono" w:hAnsi="Ubuntu Mono"/>
+          <w:b/>
+          <w:bCs/>
+          <w:color w:val="ECECEC"/>
+          <w:sz w:val="21"/>
+          <w:szCs w:val="21"/>
+          <w:bdr w:val="single" w:sz="2" w:space="0" w:color="E3E3E3" w:frame="1"/>
+        </w:rPr>
+        <w:t>save(</w:t>
+      </w:r>
+      <w:proofErr w:type="gramEnd"/>
+      <w:r>
+        <w:rPr>
+          <w:rStyle w:val="HTMLCode"/>
+          <w:rFonts w:ascii="Ubuntu Mono" w:hAnsi="Ubuntu Mono"/>
+          <w:b/>
+          <w:bCs/>
+          <w:color w:val="ECECEC"/>
+          <w:sz w:val="21"/>
+          <w:szCs w:val="21"/>
+          <w:bdr w:val="single" w:sz="2" w:space="0" w:color="E3E3E3" w:frame="1"/>
+        </w:rPr>
+        <w:t>)</w:t>
+      </w:r>
+      <w:r>
+        <w:rPr>
+          <w:rFonts w:ascii="Segoe UI" w:hAnsi="Segoe UI" w:cs="Segoe UI"/>
+          <w:color w:val="ECECEC"/>
+        </w:rPr>
+        <w:t xml:space="preserve"> method of the form to handle the processing of the Excel file and the creation of related objects.</w:t>
+      </w:r>
+    </w:p>
+    <w:p>
+      <w:pPr>
+        <w:pStyle w:val="NormalWeb"/>
+        <w:numPr>
+          <w:ilvl w:val="0"/>
+          <w:numId w:val="1"/>
+        </w:numPr>
+        <w:pBdr>
+          <w:top w:val="single" w:sz="2" w:space="0" w:color="E3E3E3"/>
+          <w:left w:val="single" w:sz="2" w:space="5" w:color="E3E3E3"/>
+          <w:bottom w:val="single" w:sz="2" w:space="0" w:color="E3E3E3"/>
+          <w:right w:val="single" w:sz="2" w:space="0" w:color="E3E3E3"/>
+        </w:pBdr>
+        <w:shd w:val="clear" w:color="auto" w:fill="212121"/>
+        <w:spacing w:before="0" w:beforeAutospacing="0" w:after="0" w:afterAutospacing="0"/>
+        <w:rPr>
+          <w:rFonts w:ascii="Segoe UI" w:hAnsi="Segoe UI" w:cs="Segoe UI"/>
+          <w:color w:val="ECECEC"/>
+        </w:rPr>
+      </w:pPr>
+      <w:r>
+        <w:rPr>
+          <w:rStyle w:val="Strong"/>
+          <w:rFonts w:ascii="Segoe UI" w:hAnsi="Segoe UI" w:cs="Segoe UI"/>
+          <w:color w:val="ECECEC"/>
+          <w:bdr w:val="single" w:sz="2" w:space="0" w:color="E3E3E3" w:frame="1"/>
+        </w:rPr>
+        <w:t>Handle File Upload</w:t>
+      </w:r>
+      <w:r>
+        <w:rPr>
+          <w:rFonts w:ascii="Segoe UI" w:hAnsi="Segoe UI" w:cs="Segoe UI"/>
+          <w:color w:val="ECECEC"/>
+        </w:rPr>
+        <w:t xml:space="preserve">: Use Django's file upload handling to allow the admin to upload the Excel file containing the UID and password of students. You can use a </w:t>
+      </w:r>
+      <w:proofErr w:type="spellStart"/>
+      <w:r>
+        <w:rPr>
+          <w:rStyle w:val="HTMLCode"/>
+          <w:rFonts w:ascii="Ubuntu Mono" w:hAnsi="Ubuntu Mono"/>
+          <w:b/>
+          <w:bCs/>
+          <w:color w:val="ECECEC"/>
+          <w:sz w:val="21"/>
+          <w:szCs w:val="21"/>
+          <w:bdr w:val="single" w:sz="2" w:space="0" w:color="E3E3E3" w:frame="1"/>
+        </w:rPr>
+        <w:t>FileField</w:t>
+      </w:r>
+      <w:proofErr w:type="spellEnd"/>
+      <w:r>
+        <w:rPr>
+          <w:rFonts w:ascii="Segoe UI" w:hAnsi="Segoe UI" w:cs="Segoe UI"/>
+          <w:color w:val="ECECEC"/>
+        </w:rPr>
+        <w:t xml:space="preserve"> in the custom form to handle file uploads.</w:t>
+      </w:r>
+    </w:p>
+    <w:p>
+      <w:pPr>
+        <w:pStyle w:val="NormalWeb"/>
+        <w:numPr>
+          <w:ilvl w:val="0"/>
+          <w:numId w:val="1"/>
+        </w:numPr>
+        <w:pBdr>
+          <w:top w:val="single" w:sz="2" w:space="0" w:color="E3E3E3"/>
+          <w:left w:val="single" w:sz="2" w:space="5" w:color="E3E3E3"/>
+          <w:bottom w:val="single" w:sz="2" w:space="0" w:color="E3E3E3"/>
+          <w:right w:val="single" w:sz="2" w:space="0" w:color="E3E3E3"/>
+        </w:pBdr>
+        <w:shd w:val="clear" w:color="auto" w:fill="212121"/>
+        <w:spacing w:before="0" w:beforeAutospacing="0" w:after="0" w:afterAutospacing="0"/>
+        <w:rPr>
+          <w:rFonts w:ascii="Segoe UI" w:hAnsi="Segoe UI" w:cs="Segoe UI"/>
+          <w:color w:val="ECECEC"/>
+        </w:rPr>
+      </w:pPr>
+      <w:r>
+        <w:rPr>
+          <w:rStyle w:val="Strong"/>
+          <w:rFonts w:ascii="Segoe UI" w:hAnsi="Segoe UI" w:cs="Segoe UI"/>
+          <w:color w:val="ECECEC"/>
+          <w:bdr w:val="single" w:sz="2" w:space="0" w:color="E3E3E3" w:frame="1"/>
+        </w:rPr>
+        <w:t>Excel Parsing</w:t>
+      </w:r>
+      <w:r>
+        <w:rPr>
+          <w:rFonts w:ascii="Segoe UI" w:hAnsi="Segoe UI" w:cs="Segoe UI"/>
+          <w:color w:val="ECECEC"/>
+        </w:rPr>
+        <w:t xml:space="preserve">: Implement logic to parse the uploaded Excel file and extract the UID and password of students. You can use libraries like </w:t>
+      </w:r>
+      <w:proofErr w:type="spellStart"/>
+      <w:r>
+        <w:rPr>
+          <w:rStyle w:val="HTMLCode"/>
+          <w:rFonts w:ascii="Ubuntu Mono" w:hAnsi="Ubuntu Mono"/>
+          <w:b/>
+          <w:bCs/>
+          <w:color w:val="ECECEC"/>
+          <w:sz w:val="21"/>
+          <w:szCs w:val="21"/>
+          <w:bdr w:val="single" w:sz="2" w:space="0" w:color="E3E3E3" w:frame="1"/>
+        </w:rPr>
+        <w:t>openpyxl</w:t>
+      </w:r>
+      <w:proofErr w:type="spellEnd"/>
+      <w:r>
+        <w:rPr>
+          <w:rFonts w:ascii="Segoe UI" w:hAnsi="Segoe UI" w:cs="Segoe UI"/>
+          <w:color w:val="ECECEC"/>
+        </w:rPr>
+        <w:t xml:space="preserve"> or </w:t>
+      </w:r>
+      <w:r>
+        <w:rPr>
+          <w:rStyle w:val="HTMLCode"/>
+          <w:rFonts w:ascii="Ubuntu Mono" w:hAnsi="Ubuntu Mono"/>
+          <w:b/>
+          <w:bCs/>
+          <w:color w:val="ECECEC"/>
+          <w:sz w:val="21"/>
+          <w:szCs w:val="21"/>
+          <w:bdr w:val="single" w:sz="2" w:space="0" w:color="E3E3E3" w:frame="1"/>
+        </w:rPr>
+        <w:t>pandas</w:t>
+      </w:r>
+      <w:r>
+        <w:rPr>
+          <w:rFonts w:ascii="Segoe UI" w:hAnsi="Segoe UI" w:cs="Segoe UI"/>
+          <w:color w:val="ECECEC"/>
+        </w:rPr>
+        <w:t xml:space="preserve"> to read Excel files and extract data.</w:t>
+      </w:r>
+    </w:p>
+    <w:p>
+      <w:pPr>
+        <w:pStyle w:val="NormalWeb"/>
+        <w:numPr>
+          <w:ilvl w:val="0"/>
+          <w:numId w:val="1"/>
+        </w:numPr>
+        <w:pBdr>
+          <w:top w:val="single" w:sz="2" w:space="0" w:color="E3E3E3"/>
+          <w:left w:val="single" w:sz="2" w:space="5" w:color="E3E3E3"/>
+          <w:bottom w:val="single" w:sz="2" w:space="0" w:color="E3E3E3"/>
+          <w:right w:val="single" w:sz="2" w:space="0" w:color="E3E3E3"/>
+        </w:pBdr>
+        <w:shd w:val="clear" w:color="auto" w:fill="212121"/>
+        <w:spacing w:before="0" w:beforeAutospacing="0" w:after="0" w:afterAutospacing="0"/>
+        <w:rPr>
+          <w:rFonts w:ascii="Segoe UI" w:hAnsi="Segoe UI" w:cs="Segoe UI"/>
+          <w:color w:val="ECECEC"/>
+        </w:rPr>
+      </w:pPr>
+      <w:r>
+        <w:rPr>
+          <w:rStyle w:val="Strong"/>
+          <w:rFonts w:ascii="Segoe UI" w:hAnsi="Segoe UI" w:cs="Segoe UI"/>
+          <w:color w:val="ECECEC"/>
+          <w:bdr w:val="single" w:sz="2" w:space="0" w:color="E3E3E3" w:frame="1"/>
+        </w:rPr>
+        <w:t>RSMS Integration</w:t>
+      </w:r>
+      <w:r>
+        <w:rPr>
+          <w:rFonts w:ascii="Segoe UI" w:hAnsi="Segoe UI" w:cs="Segoe UI"/>
+          <w:color w:val="ECECEC"/>
+        </w:rPr>
+        <w:t xml:space="preserve">: Use the extracted UID and password to log in to the RSMS of each student and fetch their details, including name, semester, subjects, and attendance details. </w:t>
+      </w:r>
+      <w:proofErr w:type="gramStart"/>
+      <w:r>
+        <w:rPr>
+          <w:rFonts w:ascii="Segoe UI" w:hAnsi="Segoe UI" w:cs="Segoe UI"/>
+          <w:color w:val="ECECEC"/>
+        </w:rPr>
+        <w:t>You'll</w:t>
+      </w:r>
+      <w:proofErr w:type="gramEnd"/>
+      <w:r>
+        <w:rPr>
+          <w:rFonts w:ascii="Segoe UI" w:hAnsi="Segoe UI" w:cs="Segoe UI"/>
+          <w:color w:val="ECECEC"/>
+        </w:rPr>
+        <w:t xml:space="preserve"> need to implement web scraping or use APIs provided by the RSMS if available.</w:t>
+      </w:r>
+    </w:p>
+    <w:p>
+      <w:pPr>
+        <w:pStyle w:val="NormalWeb"/>
+        <w:numPr>
+          <w:ilvl w:val="0"/>
+          <w:numId w:val="1"/>
+        </w:numPr>
+        <w:pBdr>
+          <w:top w:val="single" w:sz="2" w:space="0" w:color="E3E3E3"/>
+          <w:left w:val="single" w:sz="2" w:space="5" w:color="E3E3E3"/>
+          <w:bottom w:val="single" w:sz="2" w:space="0" w:color="E3E3E3"/>
+          <w:right w:val="single" w:sz="2" w:space="0" w:color="E3E3E3"/>
+        </w:pBdr>
+        <w:shd w:val="clear" w:color="auto" w:fill="212121"/>
+        <w:spacing w:before="0" w:beforeAutospacing="0" w:after="0" w:afterAutospacing="0"/>
+        <w:rPr>
+          <w:rFonts w:ascii="Segoe UI" w:hAnsi="Segoe UI" w:cs="Segoe UI"/>
+          <w:color w:val="ECECEC"/>
+        </w:rPr>
+      </w:pPr>
+      <w:r>
+        <w:rPr>
+          <w:rStyle w:val="Strong"/>
+          <w:rFonts w:ascii="Segoe UI" w:hAnsi="Segoe UI" w:cs="Segoe UI"/>
+          <w:color w:val="ECECEC"/>
+          <w:bdr w:val="single" w:sz="2" w:space="0" w:color="E3E3E3" w:frame="1"/>
+        </w:rPr>
+        <w:t>Database Operations</w:t>
+      </w:r>
+      <w:r>
+        <w:rPr>
+          <w:rFonts w:ascii="Segoe UI" w:hAnsi="Segoe UI" w:cs="Segoe UI"/>
+          <w:color w:val="ECECEC"/>
+        </w:rPr>
+        <w:t xml:space="preserve">: Inside the </w:t>
+      </w:r>
+      <w:proofErr w:type="gramStart"/>
+      <w:r>
+        <w:rPr>
+          <w:rStyle w:val="HTMLCode"/>
+          <w:rFonts w:ascii="Ubuntu Mono" w:hAnsi="Ubuntu Mono"/>
+          <w:b/>
+          <w:bCs/>
+          <w:color w:val="ECECEC"/>
+          <w:sz w:val="21"/>
+          <w:szCs w:val="21"/>
+          <w:bdr w:val="single" w:sz="2" w:space="0" w:color="E3E3E3" w:frame="1"/>
+        </w:rPr>
+        <w:t>save(</w:t>
+      </w:r>
+      <w:proofErr w:type="gramEnd"/>
+      <w:r>
+        <w:rPr>
+          <w:rStyle w:val="HTMLCode"/>
+          <w:rFonts w:ascii="Ubuntu Mono" w:hAnsi="Ubuntu Mono"/>
+          <w:b/>
+          <w:bCs/>
+          <w:color w:val="ECECEC"/>
+          <w:sz w:val="21"/>
+          <w:szCs w:val="21"/>
+          <w:bdr w:val="single" w:sz="2" w:space="0" w:color="E3E3E3" w:frame="1"/>
+        </w:rPr>
+        <w:t>)</w:t>
+      </w:r>
+      <w:r>
+        <w:rPr>
+          <w:rFonts w:ascii="Segoe UI" w:hAnsi="Segoe UI" w:cs="Segoe UI"/>
+          <w:color w:val="ECECEC"/>
+        </w:rPr>
+        <w:t xml:space="preserve"> method of the custom form, perform database operations to create entries in the Branch, </w:t>
+      </w:r>
+      <w:proofErr w:type="spellStart"/>
+      <w:r>
+        <w:rPr>
+          <w:rFonts w:ascii="Segoe UI" w:hAnsi="Segoe UI" w:cs="Segoe UI"/>
+          <w:color w:val="ECECEC"/>
+        </w:rPr>
+        <w:t>CustomUser</w:t>
+      </w:r>
+      <w:proofErr w:type="spellEnd"/>
+      <w:r>
+        <w:rPr>
+          <w:rFonts w:ascii="Segoe UI" w:hAnsi="Segoe UI" w:cs="Segoe UI"/>
+          <w:color w:val="ECECEC"/>
+        </w:rPr>
+        <w:t>, Student, and Course models based on the extracted data from the Excel file and RSMS.</w:t>
+      </w:r>
+    </w:p>
+    <w:p>
+      <w:pPr>
+        <w:pStyle w:val="NormalWeb"/>
+        <w:numPr>
+          <w:ilvl w:val="0"/>
+          <w:numId w:val="1"/>
+        </w:numPr>
+        <w:pBdr>
+          <w:top w:val="single" w:sz="2" w:space="0" w:color="E3E3E3"/>
+          <w:left w:val="single" w:sz="2" w:space="5" w:color="E3E3E3"/>
+          <w:bottom w:val="single" w:sz="2" w:space="0" w:color="E3E3E3"/>
+          <w:right w:val="single" w:sz="2" w:space="0" w:color="E3E3E3"/>
+        </w:pBdr>
+        <w:shd w:val="clear" w:color="auto" w:fill="212121"/>
+        <w:spacing w:before="0" w:beforeAutospacing="0" w:after="0" w:afterAutospacing="0"/>
+        <w:rPr>
+          <w:rFonts w:ascii="Segoe UI" w:hAnsi="Segoe UI" w:cs="Segoe UI"/>
+          <w:color w:val="ECECEC"/>
+        </w:rPr>
+      </w:pPr>
+      <w:r>
+        <w:rPr>
+          <w:rStyle w:val="Strong"/>
+          <w:rFonts w:ascii="Segoe UI" w:hAnsi="Segoe UI" w:cs="Segoe UI"/>
+          <w:color w:val="ECECEC"/>
+          <w:bdr w:val="single" w:sz="2" w:space="0" w:color="E3E3E3" w:frame="1"/>
+        </w:rPr>
+        <w:t>Attendance Calculation</w:t>
+      </w:r>
+      <w:r>
+        <w:rPr>
+          <w:rFonts w:ascii="Segoe UI" w:hAnsi="Segoe UI" w:cs="Segoe UI"/>
+          <w:color w:val="ECECEC"/>
+        </w:rPr>
+        <w:t xml:space="preserve">: Calculate the attendance details for each student and the overall attendance details for the branch. Insert these details into the </w:t>
+      </w:r>
+      <w:proofErr w:type="spellStart"/>
+      <w:r>
+        <w:rPr>
+          <w:rFonts w:ascii="Segoe UI" w:hAnsi="Segoe UI" w:cs="Segoe UI"/>
+          <w:color w:val="ECECEC"/>
+        </w:rPr>
+        <w:t>StudentAttendance</w:t>
+      </w:r>
+      <w:proofErr w:type="spellEnd"/>
+      <w:r>
+        <w:rPr>
+          <w:rFonts w:ascii="Segoe UI" w:hAnsi="Segoe UI" w:cs="Segoe UI"/>
+          <w:color w:val="ECECEC"/>
+        </w:rPr>
+        <w:t xml:space="preserve"> and </w:t>
+      </w:r>
+      <w:proofErr w:type="spellStart"/>
+      <w:r>
+        <w:rPr>
+          <w:rFonts w:ascii="Segoe UI" w:hAnsi="Segoe UI" w:cs="Segoe UI"/>
+          <w:color w:val="ECECEC"/>
+        </w:rPr>
+        <w:t>BranchHoursDetails</w:t>
+      </w:r>
+      <w:proofErr w:type="spellEnd"/>
+      <w:r>
+        <w:rPr>
+          <w:rFonts w:ascii="Segoe UI" w:hAnsi="Segoe UI" w:cs="Segoe UI"/>
+          <w:color w:val="ECECEC"/>
+        </w:rPr>
+        <w:t xml:space="preserve"> models respectively.</w:t>
+      </w:r>
+    </w:p>
+    <w:p>
+      <w:pPr>
+        <w:pStyle w:val="NormalWeb"/>
+        <w:numPr>
+          <w:ilvl w:val="0"/>
+          <w:numId w:val="1"/>
+        </w:numPr>
+        <w:pBdr>
+          <w:top w:val="single" w:sz="2" w:space="0" w:color="E3E3E3"/>
+          <w:left w:val="single" w:sz="2" w:space="5" w:color="E3E3E3"/>
+          <w:bottom w:val="single" w:sz="2" w:space="0" w:color="E3E3E3"/>
+          <w:right w:val="single" w:sz="2" w:space="0" w:color="E3E3E3"/>
+        </w:pBdr>
+        <w:shd w:val="clear" w:color="auto" w:fill="212121"/>
+        <w:spacing w:before="0" w:beforeAutospacing="0" w:after="0" w:afterAutospacing="0"/>
+        <w:rPr>
+          <w:rFonts w:ascii="Segoe UI" w:hAnsi="Segoe UI" w:cs="Segoe UI"/>
+          <w:color w:val="ECECEC"/>
+        </w:rPr>
+      </w:pPr>
+      <w:r>
+        <w:rPr>
+          <w:rStyle w:val="Strong"/>
+          <w:rFonts w:ascii="Segoe UI" w:hAnsi="Segoe UI" w:cs="Segoe UI"/>
+          <w:color w:val="ECECEC"/>
+          <w:bdr w:val="single" w:sz="2" w:space="0" w:color="E3E3E3" w:frame="1"/>
+        </w:rPr>
+        <w:t>Course Details</w:t>
+      </w:r>
+      <w:r>
+        <w:rPr>
+          <w:rFonts w:ascii="Segoe UI" w:hAnsi="Segoe UI" w:cs="Segoe UI"/>
+          <w:color w:val="ECECEC"/>
+        </w:rPr>
+        <w:t>: Insert the course details extracted from the RSMS into the Course model, associating them with the branch.</w:t>
+      </w:r>
+    </w:p>
+    <w:p>
+      <w:pPr>
+        <w:pStyle w:val="NormalWeb"/>
+        <w:numPr>
+          <w:ilvl w:val="0"/>
+          <w:numId w:val="1"/>
+        </w:numPr>
+        <w:pBdr>
+          <w:top w:val="single" w:sz="2" w:space="0" w:color="E3E3E3"/>
+          <w:left w:val="single" w:sz="2" w:space="5" w:color="E3E3E3"/>
+          <w:bottom w:val="single" w:sz="2" w:space="0" w:color="E3E3E3"/>
+          <w:right w:val="single" w:sz="2" w:space="0" w:color="E3E3E3"/>
+        </w:pBdr>
+        <w:shd w:val="clear" w:color="auto" w:fill="212121"/>
+        <w:spacing w:before="0" w:beforeAutospacing="0" w:after="0" w:afterAutospacing="0"/>
+        <w:rPr>
+          <w:rFonts w:ascii="Segoe UI" w:hAnsi="Segoe UI" w:cs="Segoe UI"/>
+          <w:color w:val="ECECEC"/>
+        </w:rPr>
+      </w:pPr>
+      <w:r>
+        <w:rPr>
+          <w:rStyle w:val="Strong"/>
+          <w:rFonts w:ascii="Segoe UI" w:hAnsi="Segoe UI" w:cs="Segoe UI"/>
+          <w:color w:val="ECECEC"/>
+          <w:bdr w:val="single" w:sz="2" w:space="0" w:color="E3E3E3" w:frame="1"/>
+        </w:rPr>
+        <w:t>Percentage Calculation</w:t>
+      </w:r>
+      <w:r>
+        <w:rPr>
+          <w:rFonts w:ascii="Segoe UI" w:hAnsi="Segoe UI" w:cs="Segoe UI"/>
+          <w:color w:val="ECECEC"/>
+        </w:rPr>
+        <w:t xml:space="preserve">: Calculate the attendance percentage for each student based on the attendance details and insert them into the </w:t>
+      </w:r>
+      <w:proofErr w:type="spellStart"/>
+      <w:r>
+        <w:rPr>
+          <w:rFonts w:ascii="Segoe UI" w:hAnsi="Segoe UI" w:cs="Segoe UI"/>
+          <w:color w:val="ECECEC"/>
+        </w:rPr>
+        <w:t>PercentageDetails</w:t>
+      </w:r>
+      <w:proofErr w:type="spellEnd"/>
+      <w:r>
+        <w:rPr>
+          <w:rFonts w:ascii="Segoe UI" w:hAnsi="Segoe UI" w:cs="Segoe UI"/>
+          <w:color w:val="ECECEC"/>
+        </w:rPr>
+        <w:t xml:space="preserve"> model.</w:t>
+      </w:r>
+    </w:p>
+    <w:p>
+      <w:pPr>
+        <w:pStyle w:val="NormalWeb"/>
+        <w:numPr>
+          <w:ilvl w:val="0"/>
+          <w:numId w:val="1"/>
+        </w:numPr>
+        <w:pBdr>
+          <w:top w:val="single" w:sz="2" w:space="0" w:color="E3E3E3"/>
+          <w:left w:val="single" w:sz="2" w:space="5" w:color="E3E3E3"/>
+          <w:bottom w:val="single" w:sz="2" w:space="0" w:color="E3E3E3"/>
+          <w:right w:val="single" w:sz="2" w:space="0" w:color="E3E3E3"/>
+        </w:pBdr>
+        <w:shd w:val="clear" w:color="auto" w:fill="212121"/>
+        <w:spacing w:before="0" w:beforeAutospacing="0" w:after="0" w:afterAutospacing="0"/>
+        <w:rPr>
+          <w:rFonts w:ascii="Segoe UI" w:hAnsi="Segoe UI" w:cs="Segoe UI"/>
+          <w:color w:val="ECECEC"/>
+        </w:rPr>
+      </w:pPr>
+      <w:r>
+        <w:rPr>
+          <w:rStyle w:val="Strong"/>
+          <w:rFonts w:ascii="Segoe UI" w:hAnsi="Segoe UI" w:cs="Segoe UI"/>
+          <w:color w:val="ECECEC"/>
+          <w:bdr w:val="single" w:sz="2" w:space="0" w:color="E3E3E3" w:frame="1"/>
+        </w:rPr>
+        <w:lastRenderedPageBreak/>
+        <w:t>Feedback and Error Handling</w:t>
+      </w:r>
+      <w:r>
+        <w:rPr>
+          <w:rFonts w:ascii="Segoe UI" w:hAnsi="Segoe UI" w:cs="Segoe UI"/>
+          <w:color w:val="ECECEC"/>
+        </w:rPr>
+        <w:t>: Provide feedback to the admin about the success or failure of the operation. Handle errors gracefully and provide informative error messages if any step fails.</w:t>
+      </w:r>
+    </w:p>
+    <w:p>
+      <w:pPr>
+        <w:pStyle w:val="NormalWeb"/>
+        <w:numPr>
+          <w:ilvl w:val="0"/>
+          <w:numId w:val="1"/>
+        </w:numPr>
+        <w:pBdr>
+          <w:top w:val="single" w:sz="2" w:space="0" w:color="E3E3E3"/>
+          <w:left w:val="single" w:sz="2" w:space="5" w:color="E3E3E3"/>
+          <w:bottom w:val="single" w:sz="2" w:space="0" w:color="E3E3E3"/>
+          <w:right w:val="single" w:sz="2" w:space="0" w:color="E3E3E3"/>
+        </w:pBdr>
+        <w:shd w:val="clear" w:color="auto" w:fill="212121"/>
+        <w:spacing w:before="0" w:beforeAutospacing="0" w:after="0" w:afterAutospacing="0"/>
+        <w:rPr>
+          <w:rFonts w:ascii="Segoe UI" w:hAnsi="Segoe UI" w:cs="Segoe UI"/>
+          <w:color w:val="ECECEC"/>
+        </w:rPr>
+      </w:pPr>
+      <w:r>
+        <w:rPr>
+          <w:rStyle w:val="Strong"/>
+          <w:rFonts w:ascii="Segoe UI" w:hAnsi="Segoe UI" w:cs="Segoe UI"/>
+          <w:color w:val="ECECEC"/>
+          <w:bdr w:val="single" w:sz="2" w:space="0" w:color="E3E3E3" w:frame="1"/>
+        </w:rPr>
+        <w:t>Testing and Validation</w:t>
+      </w:r>
+      <w:r>
+        <w:rPr>
+          <w:rFonts w:ascii="Segoe UI" w:hAnsi="Segoe UI" w:cs="Segoe UI"/>
+          <w:color w:val="ECECEC"/>
+        </w:rPr>
+        <w:t>: Thoroughly test the custom form and workflow to ensure that it works as expected. Validate the input data and handle edge cases appropriately.</w:t>
+      </w:r>
+    </w:p>
+    <w:p>
+      <w:pPr>
+        <w:pStyle w:val="NormalWeb"/>
+        <w:pBdr>
+          <w:top w:val="single" w:sz="2" w:space="0" w:color="E3E3E3"/>
+          <w:left w:val="single" w:sz="2" w:space="0" w:color="E3E3E3"/>
+          <w:bottom w:val="single" w:sz="2" w:space="0" w:color="E3E3E3"/>
+          <w:right w:val="single" w:sz="2" w:space="0" w:color="E3E3E3"/>
+        </w:pBdr>
+        <w:shd w:val="clear" w:color="auto" w:fill="212121"/>
+        <w:spacing w:before="300" w:beforeAutospacing="0" w:after="0" w:afterAutospacing="0"/>
+        <w:rPr>
+          <w:rFonts w:ascii="Segoe UI" w:hAnsi="Segoe UI" w:cs="Segoe UI"/>
+          <w:color w:val="ECECEC"/>
+        </w:rPr>
+      </w:pPr>
+      <w:r>
+        <w:rPr>
+          <w:rFonts w:ascii="Segoe UI" w:hAnsi="Segoe UI" w:cs="Segoe UI"/>
+          <w:color w:val="ECECEC"/>
+        </w:rPr>
+        <w:t>By following these steps, you can implement the desired workflow in the Django admin interface for adding a new branch using an Excel file while automating the process of fetching student details and calculating attendance statistics.</w:t>
+      </w:r>
+    </w:p>
     <w:p/>
     <w:sectPr>
       <w:pgSz w:w="11906" w:h="16838"/>
@@ -353,6 +1465,127 @@
     </w:sectPr>
   </w:body>
 </w:document>
+</file>
+
+<file path=word/numbering.xml><?xml version="1.0" encoding="utf-8"?>
+<w:numbering xmlns:wpc="http://schemas.microsoft.com/office/word/2010/wordprocessingCanvas" xmlns:cx="http://schemas.microsoft.com/office/drawing/2014/chartex" xmlns:cx1="http://schemas.microsoft.com/office/drawing/2015/9/8/chartex" xmlns:cx2="http://schemas.microsoft.com/office/drawing/2015/10/21/chartex" xmlns:cx3="http://schemas.microsoft.com/office/drawing/2016/5/9/chartex" xmlns:cx4="http://schemas.microsoft.com/office/drawing/2016/5/10/chartex" xmlns:cx5="http://schemas.microsoft.com/office/drawing/2016/5/11/chartex" xmlns:cx6="http://schemas.microsoft.com/office/drawing/2016/5/12/chartex" xmlns:cx7="http://schemas.microsoft.com/office/drawing/2016/5/13/chartex" xmlns:cx8="http://schemas.microsoft.com/office/drawing/2016/5/14/chartex" xmlns:mc="http://schemas.openxmlformats.org/markup-compatibility/2006" xmlns:aink="http://schemas.microsoft.com/office/drawing/2016/ink" xmlns:am3d="http://schemas.microsoft.com/office/drawing/2017/model3d" xmlns:o="urn:schemas-microsoft-com:office:office" xmlns:oel="http://schemas.microsoft.com/office/2019/extlst" xmlns:r="http://schemas.openxmlformats.org/officeDocument/2006/relationships" xmlns:m="http://schemas.openxmlformats.org/officeDocument/2006/math" xmlns:v="urn:schemas-microsoft-com:vml" xmlns:wp14="http://schemas.microsoft.com/office/word/2010/wordprocessingDrawing" xmlns:wp="http://schemas.openxmlformats.org/drawingml/2006/wordprocessingDrawing" xmlns:w10="urn:schemas-microsoft-com:office:word" xmlns:w="http://schemas.openxmlformats.org/wordprocessingml/2006/main" xmlns:w14="http://schemas.microsoft.com/office/word/2010/wordml" xmlns:w15="http://schemas.microsoft.com/office/word/2012/wordml" xmlns:w16cex="http://schemas.microsoft.com/office/word/2018/wordml/cex" xmlns:w16cid="http://schemas.microsoft.com/office/word/2016/wordml/cid" xmlns:w16="http://schemas.microsoft.com/office/word/2018/wordml" xmlns:w16du="http://schemas.microsoft.com/office/word/2023/wordml/word16du" xmlns:w16sdtdh="http://schemas.microsoft.com/office/word/2020/wordml/sdtdatahash" xmlns:w16se="http://schemas.microsoft.com/office/word/2015/wordml/symex" xmlns:wpg="http://schemas.microsoft.com/office/word/2010/wordprocessingGroup" xmlns:wpi="http://schemas.microsoft.com/office/word/2010/wordprocessingInk" xmlns:wne="http://schemas.microsoft.com/office/word/2006/wordml" xmlns:wps="http://schemas.microsoft.com/office/word/2010/wordprocessingShape" mc:Ignorable="w14 w15 w16se w16cid w16 w16cex w16sdtdh w16du wp14">
+  <w:abstractNum w:abstractNumId="0" w15:restartNumberingAfterBreak="0">
+    <w:nsid w:val="19797C81"/>
+    <w:multiLevelType w:val="multilevel"/>
+    <w:tmpl w:val="7906791C"/>
+    <w:lvl w:ilvl="0">
+      <w:start w:val="1"/>
+      <w:numFmt w:val="decimal"/>
+      <w:lvlText w:val="%1."/>
+      <w:lvlJc w:val="left"/>
+      <w:pPr>
+        <w:tabs>
+          <w:tab w:val="num" w:pos="720"/>
+        </w:tabs>
+        <w:ind w:left="720" w:hanging="360"/>
+      </w:pPr>
+    </w:lvl>
+    <w:lvl w:ilvl="1" w:tentative="1">
+      <w:start w:val="1"/>
+      <w:numFmt w:val="decimal"/>
+      <w:lvlText w:val="%2."/>
+      <w:lvlJc w:val="left"/>
+      <w:pPr>
+        <w:tabs>
+          <w:tab w:val="num" w:pos="1440"/>
+        </w:tabs>
+        <w:ind w:left="1440" w:hanging="360"/>
+      </w:pPr>
+    </w:lvl>
+    <w:lvl w:ilvl="2" w:tentative="1">
+      <w:start w:val="1"/>
+      <w:numFmt w:val="decimal"/>
+      <w:lvlText w:val="%3."/>
+      <w:lvlJc w:val="left"/>
+      <w:pPr>
+        <w:tabs>
+          <w:tab w:val="num" w:pos="2160"/>
+        </w:tabs>
+        <w:ind w:left="2160" w:hanging="360"/>
+      </w:pPr>
+    </w:lvl>
+    <w:lvl w:ilvl="3" w:tentative="1">
+      <w:start w:val="1"/>
+      <w:numFmt w:val="decimal"/>
+      <w:lvlText w:val="%4."/>
+      <w:lvlJc w:val="left"/>
+      <w:pPr>
+        <w:tabs>
+          <w:tab w:val="num" w:pos="2880"/>
+        </w:tabs>
+        <w:ind w:left="2880" w:hanging="360"/>
+      </w:pPr>
+    </w:lvl>
+    <w:lvl w:ilvl="4" w:tentative="1">
+      <w:start w:val="1"/>
+      <w:numFmt w:val="decimal"/>
+      <w:lvlText w:val="%5."/>
+      <w:lvlJc w:val="left"/>
+      <w:pPr>
+        <w:tabs>
+          <w:tab w:val="num" w:pos="3600"/>
+        </w:tabs>
+        <w:ind w:left="3600" w:hanging="360"/>
+      </w:pPr>
+    </w:lvl>
+    <w:lvl w:ilvl="5" w:tentative="1">
+      <w:start w:val="1"/>
+      <w:numFmt w:val="decimal"/>
+      <w:lvlText w:val="%6."/>
+      <w:lvlJc w:val="left"/>
+      <w:pPr>
+        <w:tabs>
+          <w:tab w:val="num" w:pos="4320"/>
+        </w:tabs>
+        <w:ind w:left="4320" w:hanging="360"/>
+      </w:pPr>
+    </w:lvl>
+    <w:lvl w:ilvl="6" w:tentative="1">
+      <w:start w:val="1"/>
+      <w:numFmt w:val="decimal"/>
+      <w:lvlText w:val="%7."/>
+      <w:lvlJc w:val="left"/>
+      <w:pPr>
+        <w:tabs>
+          <w:tab w:val="num" w:pos="5040"/>
+        </w:tabs>
+        <w:ind w:left="5040" w:hanging="360"/>
+      </w:pPr>
+    </w:lvl>
+    <w:lvl w:ilvl="7" w:tentative="1">
+      <w:start w:val="1"/>
+      <w:numFmt w:val="decimal"/>
+      <w:lvlText w:val="%8."/>
+      <w:lvlJc w:val="left"/>
+      <w:pPr>
+        <w:tabs>
+          <w:tab w:val="num" w:pos="5760"/>
+        </w:tabs>
+        <w:ind w:left="5760" w:hanging="360"/>
+      </w:pPr>
+    </w:lvl>
+    <w:lvl w:ilvl="8" w:tentative="1">
+      <w:start w:val="1"/>
+      <w:numFmt w:val="decimal"/>
+      <w:lvlText w:val="%9."/>
+      <w:lvlJc w:val="left"/>
+      <w:pPr>
+        <w:tabs>
+          <w:tab w:val="num" w:pos="6480"/>
+        </w:tabs>
+        <w:ind w:left="6480" w:hanging="360"/>
+      </w:pPr>
+    </w:lvl>
+  </w:abstractNum>
+  <w:num w:numId="1" w16cid:durableId="1340738228">
+    <w:abstractNumId w:val="0"/>
+  </w:num>
+</w:numbering>
 </file>
 
 <file path=word/styles.xml><?xml version="1.0" encoding="utf-8"?>
@@ -755,6 +1988,7 @@
   <w:style w:type="paragraph" w:default="1" w:styleId="Normal">
     <w:name w:val="Normal"/>
     <w:qFormat/>
+    <w:rsid w:val="00C10919"/>
   </w:style>
   <w:style w:type="character" w:default="1" w:styleId="DefaultParagraphFont">
     <w:name w:val="Default Paragraph Font"/>
@@ -782,6 +2016,49 @@
     <w:uiPriority w:val="99"/>
     <w:semiHidden/>
     <w:unhideWhenUsed/>
+  </w:style>
+  <w:style w:type="paragraph" w:styleId="NormalWeb">
+    <w:name w:val="Normal (Web)"/>
+    <w:basedOn w:val="Normal"/>
+    <w:uiPriority w:val="99"/>
+    <w:semiHidden/>
+    <w:unhideWhenUsed/>
+    <w:rsid w:val="00D977F1"/>
+    <w:pPr>
+      <w:spacing w:before="100" w:beforeAutospacing="1" w:after="100" w:afterAutospacing="1" w:line="240" w:lineRule="auto"/>
+    </w:pPr>
+    <w:rPr>
+      <w:rFonts w:ascii="Times New Roman" w:eastAsia="Times New Roman" w:hAnsi="Times New Roman" w:cs="Times New Roman"/>
+      <w:kern w:val="0"/>
+      <w:sz w:val="24"/>
+      <w:szCs w:val="24"/>
+      <w:lang w:eastAsia="en-IN" w:bidi="ml-IN"/>
+      <w14:ligatures w14:val="none"/>
+    </w:rPr>
+  </w:style>
+  <w:style w:type="character" w:styleId="Strong">
+    <w:name w:val="Strong"/>
+    <w:basedOn w:val="DefaultParagraphFont"/>
+    <w:uiPriority w:val="22"/>
+    <w:qFormat/>
+    <w:rsid w:val="00D977F1"/>
+    <w:rPr>
+      <w:b/>
+      <w:bCs/>
+    </w:rPr>
+  </w:style>
+  <w:style w:type="character" w:styleId="HTMLCode">
+    <w:name w:val="HTML Code"/>
+    <w:basedOn w:val="DefaultParagraphFont"/>
+    <w:uiPriority w:val="99"/>
+    <w:semiHidden/>
+    <w:unhideWhenUsed/>
+    <w:rsid w:val="00D977F1"/>
+    <w:rPr>
+      <w:rFonts w:ascii="Courier New" w:eastAsia="Times New Roman" w:hAnsi="Courier New" w:cs="Courier New"/>
+      <w:sz w:val="20"/>
+      <w:szCs w:val="20"/>
+    </w:rPr>
   </w:style>
 </w:styles>
 </file>

</xml_diff>

<commit_message>
inserting student details to databse successful
</commit_message>
<xml_diff>
--- a/Other Files/A10dance Chatgpt.docx
+++ b/Other Files/A10dance Chatgpt.docx
@@ -35,7 +35,23 @@
     </w:p>
     <w:p>
       <w:r>
-        <w:t>This is what i want m webapplication to do in particular:</w:t>
+        <w:t xml:space="preserve">This is what </w:t>
+      </w:r>
+      <w:proofErr w:type="spellStart"/>
+      <w:r>
+        <w:t>i</w:t>
+      </w:r>
+      <w:proofErr w:type="spellEnd"/>
+      <w:r>
+        <w:t xml:space="preserve"> want m </w:t>
+      </w:r>
+      <w:proofErr w:type="spellStart"/>
+      <w:r>
+        <w:t>webapplication</w:t>
+      </w:r>
+      <w:proofErr w:type="spellEnd"/>
+      <w:r>
+        <w:t xml:space="preserve"> to do in particular:</w:t>
       </w:r>
     </w:p>
     <w:p>
@@ -50,12 +66,36 @@
     </w:p>
     <w:p>
       <w:r>
-        <w:t>* This excel file of the class along withthe class names and uid and password of students will be inserted into the database as user.</w:t>
-      </w:r>
-    </w:p>
-    <w:p>
-      <w:r>
-        <w:t>*Usingf the excel sheet, it logs into the accounts of students and does the following:</w:t>
+        <w:t xml:space="preserve">* This excel file of the class along </w:t>
+      </w:r>
+      <w:proofErr w:type="spellStart"/>
+      <w:r>
+        <w:t>withthe</w:t>
+      </w:r>
+      <w:proofErr w:type="spellEnd"/>
+      <w:r>
+        <w:t xml:space="preserve"> class names and </w:t>
+      </w:r>
+      <w:proofErr w:type="spellStart"/>
+      <w:r>
+        <w:t>uid</w:t>
+      </w:r>
+      <w:proofErr w:type="spellEnd"/>
+      <w:r>
+        <w:t xml:space="preserve"> and password of students will be inserted into the database as user.</w:t>
+      </w:r>
+    </w:p>
+    <w:p>
+      <w:r>
+        <w:t>*</w:t>
+      </w:r>
+      <w:proofErr w:type="spellStart"/>
+      <w:r>
+        <w:t>Usingf</w:t>
+      </w:r>
+      <w:proofErr w:type="spellEnd"/>
+      <w:r>
+        <w:t xml:space="preserve"> the excel sheet, it logs into the accounts of students and does the following:</w:t>
       </w:r>
     </w:p>
     <w:p>
@@ -65,46 +105,240 @@
     </w:p>
     <w:p>
       <w:r>
-        <w:t xml:space="preserve">2. goes to the attenednce detrails opf each students of that class, and fetch all the details. </w:t>
-      </w:r>
-    </w:p>
-    <w:p>
-      <w:r>
-        <w:t xml:space="preserve">3. the details of each students should be sotred speerately, as well as the common details of that class's attendance should be stored seperately from each of the students details. </w:t>
-      </w:r>
-    </w:p>
-    <w:p>
-      <w:r>
-        <w:t>4. Thus we will get the total number of hours of each sub ject conducted in that particular semester of that class, and each students will have theirown attendance details (number of hours of subject they have single handedly missed).</w:t>
-      </w:r>
-    </w:p>
-    <w:p>
-      <w:r>
-        <w:t>5. By using these details, we can easily calculate the attendance [percentage of each students. and disp[lay it ito them.</w:t>
+        <w:t xml:space="preserve">2. goes to the </w:t>
+      </w:r>
+      <w:proofErr w:type="spellStart"/>
+      <w:r>
+        <w:t>attenednce</w:t>
+      </w:r>
+      <w:proofErr w:type="spellEnd"/>
+      <w:r>
+        <w:t xml:space="preserve"> </w:t>
+      </w:r>
+      <w:proofErr w:type="spellStart"/>
+      <w:r>
+        <w:t>detrails</w:t>
+      </w:r>
+      <w:proofErr w:type="spellEnd"/>
+      <w:r>
+        <w:t xml:space="preserve"> </w:t>
+      </w:r>
+      <w:proofErr w:type="spellStart"/>
+      <w:r>
+        <w:t>opf</w:t>
+      </w:r>
+      <w:proofErr w:type="spellEnd"/>
+      <w:r>
+        <w:t xml:space="preserve"> each </w:t>
+      </w:r>
+      <w:proofErr w:type="gramStart"/>
+      <w:r>
+        <w:t>students</w:t>
+      </w:r>
+      <w:proofErr w:type="gramEnd"/>
+      <w:r>
+        <w:t xml:space="preserve"> of that class, and fetch all the details. </w:t>
+      </w:r>
+    </w:p>
+    <w:p>
+      <w:r>
+        <w:t xml:space="preserve">3. the details of each </w:t>
+      </w:r>
+      <w:proofErr w:type="gramStart"/>
+      <w:r>
+        <w:t>students</w:t>
+      </w:r>
+      <w:proofErr w:type="gramEnd"/>
+      <w:r>
+        <w:t xml:space="preserve"> should be </w:t>
+      </w:r>
+      <w:proofErr w:type="spellStart"/>
+      <w:r>
+        <w:t>sotred</w:t>
+      </w:r>
+      <w:proofErr w:type="spellEnd"/>
+      <w:r>
+        <w:t xml:space="preserve"> </w:t>
+      </w:r>
+      <w:proofErr w:type="spellStart"/>
+      <w:r>
+        <w:t>speerately</w:t>
+      </w:r>
+      <w:proofErr w:type="spellEnd"/>
+      <w:r>
+        <w:t xml:space="preserve">, as well as the common details of that class's attendance should be stored </w:t>
+      </w:r>
+      <w:proofErr w:type="spellStart"/>
+      <w:r>
+        <w:t>seperately</w:t>
+      </w:r>
+      <w:proofErr w:type="spellEnd"/>
+      <w:r>
+        <w:t xml:space="preserve"> from each of the students details. </w:t>
+      </w:r>
+    </w:p>
+    <w:p>
+      <w:r>
+        <w:t xml:space="preserve">4. Thus we will get the total number of hours of each sub </w:t>
+      </w:r>
+      <w:proofErr w:type="spellStart"/>
+      <w:r>
+        <w:t>ject</w:t>
+      </w:r>
+      <w:proofErr w:type="spellEnd"/>
+      <w:r>
+        <w:t xml:space="preserve"> conducted in that particular semester of that class, and each </w:t>
+      </w:r>
+      <w:proofErr w:type="gramStart"/>
+      <w:r>
+        <w:t>students</w:t>
+      </w:r>
+      <w:proofErr w:type="gramEnd"/>
+      <w:r>
+        <w:t xml:space="preserve"> will have </w:t>
+      </w:r>
+      <w:proofErr w:type="spellStart"/>
+      <w:r>
+        <w:t>theirown</w:t>
+      </w:r>
+      <w:proofErr w:type="spellEnd"/>
+      <w:r>
+        <w:t xml:space="preserve"> attendance details (number of hours of subject they have single handedly missed).</w:t>
+      </w:r>
+    </w:p>
+    <w:p>
+      <w:r>
+        <w:t xml:space="preserve">5. By using these details, we can easily calculate the attendance [percentage of each </w:t>
+      </w:r>
+      <w:proofErr w:type="gramStart"/>
+      <w:r>
+        <w:t>students</w:t>
+      </w:r>
+      <w:proofErr w:type="gramEnd"/>
+      <w:r>
+        <w:t xml:space="preserve">. and </w:t>
+      </w:r>
+      <w:proofErr w:type="spellStart"/>
+      <w:proofErr w:type="gramStart"/>
+      <w:r>
+        <w:t>disp</w:t>
+      </w:r>
+      <w:proofErr w:type="spellEnd"/>
+      <w:r>
+        <w:t>[</w:t>
+      </w:r>
+      <w:proofErr w:type="gramEnd"/>
+      <w:r>
+        <w:t xml:space="preserve">lay it </w:t>
+      </w:r>
+      <w:proofErr w:type="spellStart"/>
+      <w:r>
+        <w:t>ito</w:t>
+      </w:r>
+      <w:proofErr w:type="spellEnd"/>
+      <w:r>
+        <w:t xml:space="preserve"> them.</w:t>
       </w:r>
     </w:p>
     <w:p/>
     <w:p>
       <w:r>
-        <w:t>From the students POV, they can simply login to my website usuingg the uid and password of ther actual RSMS, and can view their attendance percentage, filter according to dates and whatsoever. All these detials are inside the database.</w:t>
+        <w:t xml:space="preserve">From the students POV, they can simply login to my website </w:t>
+      </w:r>
+      <w:proofErr w:type="spellStart"/>
+      <w:r>
+        <w:t>usuingg</w:t>
+      </w:r>
+      <w:proofErr w:type="spellEnd"/>
+      <w:r>
+        <w:t xml:space="preserve"> the </w:t>
+      </w:r>
+      <w:proofErr w:type="spellStart"/>
+      <w:r>
+        <w:t>uid</w:t>
+      </w:r>
+      <w:proofErr w:type="spellEnd"/>
+      <w:r>
+        <w:t xml:space="preserve"> and password of </w:t>
+      </w:r>
+      <w:proofErr w:type="spellStart"/>
+      <w:r>
+        <w:t>ther</w:t>
+      </w:r>
+      <w:proofErr w:type="spellEnd"/>
+      <w:r>
+        <w:t xml:space="preserve"> actual RSMS, and can view their attendance percentage, filter according to dates and whatsoever. All these </w:t>
+      </w:r>
+      <w:proofErr w:type="spellStart"/>
+      <w:r>
+        <w:t>detials</w:t>
+      </w:r>
+      <w:proofErr w:type="spellEnd"/>
+      <w:r>
+        <w:t xml:space="preserve"> are inside the database.</w:t>
       </w:r>
     </w:p>
     <w:p/>
     <w:p>
       <w:r>
-        <w:t>But from the admin pov, it is where the work comes in. The admin is the person who adds the ecel file. and keeps track of the number of classses added to the system.</w:t>
+        <w:t xml:space="preserve">But from the admin </w:t>
+      </w:r>
+      <w:proofErr w:type="spellStart"/>
+      <w:r>
+        <w:t>pov</w:t>
+      </w:r>
+      <w:proofErr w:type="spellEnd"/>
+      <w:r>
+        <w:t xml:space="preserve">, it is where the work comes in. The admin is the person who adds the </w:t>
+      </w:r>
+      <w:proofErr w:type="spellStart"/>
+      <w:r>
+        <w:t>ecel</w:t>
+      </w:r>
+      <w:proofErr w:type="spellEnd"/>
+      <w:r>
+        <w:t xml:space="preserve"> file. and keeps track of the number of </w:t>
+      </w:r>
+      <w:proofErr w:type="spellStart"/>
+      <w:r>
+        <w:t>classses</w:t>
+      </w:r>
+      <w:proofErr w:type="spellEnd"/>
+      <w:r>
+        <w:t xml:space="preserve"> added to the system.</w:t>
       </w:r>
     </w:p>
     <w:p/>
     <w:p>
       <w:r>
-        <w:t xml:space="preserve">From thee server POV, the scraping of attendance should be done regularly(once in 24 hours) to regularly update the attendance. </w:t>
+        <w:t xml:space="preserve">From thee server POV, the scraping of attendance should be done </w:t>
+      </w:r>
+      <w:proofErr w:type="gramStart"/>
+      <w:r>
+        <w:t>regularly(</w:t>
+      </w:r>
+      <w:proofErr w:type="gramEnd"/>
+      <w:r>
+        <w:t xml:space="preserve">once in 24 hours) to regularly update the attendance. </w:t>
       </w:r>
     </w:p>
     <w:p/>
     <w:p>
-      <w:r>
-        <w:t>THis is the basic idea of what should be done in my webapplication. there are more things to do but this is the overall idea.</w:t>
+      <w:proofErr w:type="spellStart"/>
+      <w:r>
+        <w:t>THis</w:t>
+      </w:r>
+      <w:proofErr w:type="spellEnd"/>
+      <w:r>
+        <w:t xml:space="preserve"> is the basic idea of what should be done in my </w:t>
+      </w:r>
+      <w:proofErr w:type="spellStart"/>
+      <w:r>
+        <w:t>webapplication</w:t>
+      </w:r>
+      <w:proofErr w:type="spellEnd"/>
+      <w:r>
+        <w:t>. there are more things to do but this is the overall idea.</w:t>
       </w:r>
     </w:p>
     <w:p/>
@@ -158,7 +392,15 @@
     <w:p/>
     <w:p>
       <w:r>
-        <w:t>In my current default admin page, this is how itr looks:(8 models)</w:t>
+        <w:t xml:space="preserve">In my current default admin page, this is how </w:t>
+      </w:r>
+      <w:proofErr w:type="spellStart"/>
+      <w:r>
+        <w:t>itr</w:t>
+      </w:r>
+      <w:proofErr w:type="spellEnd"/>
+      <w:r>
+        <w:t xml:space="preserve"> looks:(8 models)</w:t>
       </w:r>
     </w:p>
     <w:p>
@@ -167,9 +409,11 @@
       </w:r>
     </w:p>
     <w:p>
+      <w:proofErr w:type="spellStart"/>
       <w:r>
         <w:t>Branchs</w:t>
       </w:r>
+      <w:proofErr w:type="spellEnd"/>
     </w:p>
     <w:p>
       <w:r>
@@ -195,13 +439,23 @@
     </w:p>
     <w:p>
       <w:r>
-        <w:t>Branch hours detailss</w:t>
-      </w:r>
-    </w:p>
-    <w:p>
-      <w:r>
-        <w:t>Percentage detailss</w:t>
-      </w:r>
+        <w:t xml:space="preserve">Branch hours </w:t>
+      </w:r>
+      <w:proofErr w:type="spellStart"/>
+      <w:r>
+        <w:t>detailss</w:t>
+      </w:r>
+      <w:proofErr w:type="spellEnd"/>
+    </w:p>
+    <w:p>
+      <w:r>
+        <w:t xml:space="preserve">Percentage </w:t>
+      </w:r>
+      <w:proofErr w:type="spellStart"/>
+      <w:r>
+        <w:t>detailss</w:t>
+      </w:r>
+      <w:proofErr w:type="spellEnd"/>
     </w:p>
     <w:p>
       <w:r>
@@ -226,24 +480,98 @@
       </w:r>
     </w:p>
     <w:p>
+      <w:proofErr w:type="spellStart"/>
       <w:r>
         <w:t>Studentss</w:t>
       </w:r>
+      <w:proofErr w:type="spellEnd"/>
     </w:p>
     <w:p/>
     <w:p>
       <w:r>
-        <w:t>In this in the Branch model, when i click the add branch option(default), it shows feild like joining year, passout year, Branch name and division. The admin should add a branch. This is how it works:</w:t>
-      </w:r>
-    </w:p>
-    <w:p>
-      <w:r>
-        <w:t xml:space="preserve">1. ALong with these 4 details, the admin should upload an excel file containing the uid and password of the students in a particular class(branch). </w:t>
-      </w:r>
-    </w:p>
-    <w:p>
-      <w:r>
-        <w:t>2. when submit is clicked, using the uid and password, login to the rsms of each students, and fethc their name, semester, subjects and attendance details.</w:t>
+        <w:t xml:space="preserve">In this in the Branch model, when </w:t>
+      </w:r>
+      <w:proofErr w:type="spellStart"/>
+      <w:r>
+        <w:t>i</w:t>
+      </w:r>
+      <w:proofErr w:type="spellEnd"/>
+      <w:r>
+        <w:t xml:space="preserve"> click the add branch option(default), it shows </w:t>
+      </w:r>
+      <w:proofErr w:type="spellStart"/>
+      <w:r>
+        <w:t>feild</w:t>
+      </w:r>
+      <w:proofErr w:type="spellEnd"/>
+      <w:r>
+        <w:t xml:space="preserve"> like joining year, </w:t>
+      </w:r>
+      <w:proofErr w:type="spellStart"/>
+      <w:r>
+        <w:t>passout</w:t>
+      </w:r>
+      <w:proofErr w:type="spellEnd"/>
+      <w:r>
+        <w:t xml:space="preserve"> year, Branch name and division. The admin should add a branch. This is how it works:</w:t>
+      </w:r>
+    </w:p>
+    <w:p>
+      <w:r>
+        <w:t xml:space="preserve">1. </w:t>
+      </w:r>
+      <w:proofErr w:type="spellStart"/>
+      <w:r>
+        <w:t>ALong</w:t>
+      </w:r>
+      <w:proofErr w:type="spellEnd"/>
+      <w:r>
+        <w:t xml:space="preserve"> with these 4 details, the admin should upload an excel file containing the </w:t>
+      </w:r>
+      <w:proofErr w:type="spellStart"/>
+      <w:r>
+        <w:t>uid</w:t>
+      </w:r>
+      <w:proofErr w:type="spellEnd"/>
+      <w:r>
+        <w:t xml:space="preserve"> and password of the students in a particular class(branch). </w:t>
+      </w:r>
+    </w:p>
+    <w:p>
+      <w:r>
+        <w:t xml:space="preserve">2. when submit is clicked, using the </w:t>
+      </w:r>
+      <w:proofErr w:type="spellStart"/>
+      <w:r>
+        <w:t>uid</w:t>
+      </w:r>
+      <w:proofErr w:type="spellEnd"/>
+      <w:r>
+        <w:t xml:space="preserve"> and password, login to the </w:t>
+      </w:r>
+      <w:proofErr w:type="spellStart"/>
+      <w:r>
+        <w:t>rsms</w:t>
+      </w:r>
+      <w:proofErr w:type="spellEnd"/>
+      <w:r>
+        <w:t xml:space="preserve"> of each </w:t>
+      </w:r>
+      <w:proofErr w:type="gramStart"/>
+      <w:r>
+        <w:t>students</w:t>
+      </w:r>
+      <w:proofErr w:type="gramEnd"/>
+      <w:r>
+        <w:t xml:space="preserve">, and </w:t>
+      </w:r>
+      <w:proofErr w:type="spellStart"/>
+      <w:r>
+        <w:t>fethc</w:t>
+      </w:r>
+      <w:proofErr w:type="spellEnd"/>
+      <w:r>
+        <w:t xml:space="preserve"> their name, semester, subjects and attendance details.</w:t>
       </w:r>
     </w:p>
     <w:p>
@@ -253,10 +581,39 @@
     </w:p>
     <w:p>
       <w:r>
-        <w:t>4</w:t>
-      </w:r>
-      <w:r>
-        <w:t>. All the detials about the courses like course name, code, semster, should be insrted into the coursr table, along with FK reference to branch.</w:t>
+        <w:t xml:space="preserve">4. All the </w:t>
+      </w:r>
+      <w:proofErr w:type="spellStart"/>
+      <w:r>
+        <w:t>detials</w:t>
+      </w:r>
+      <w:proofErr w:type="spellEnd"/>
+      <w:r>
+        <w:t xml:space="preserve"> about the courses like course name, code, </w:t>
+      </w:r>
+      <w:proofErr w:type="spellStart"/>
+      <w:r>
+        <w:t>semster</w:t>
+      </w:r>
+      <w:proofErr w:type="spellEnd"/>
+      <w:r>
+        <w:t xml:space="preserve">, should be </w:t>
+      </w:r>
+      <w:proofErr w:type="spellStart"/>
+      <w:r>
+        <w:t>insrted</w:t>
+      </w:r>
+      <w:proofErr w:type="spellEnd"/>
+      <w:r>
+        <w:t xml:space="preserve"> into the </w:t>
+      </w:r>
+      <w:proofErr w:type="spellStart"/>
+      <w:r>
+        <w:t>coursr</w:t>
+      </w:r>
+      <w:proofErr w:type="spellEnd"/>
+      <w:r>
+        <w:t xml:space="preserve"> table, along with FK reference to branch.</w:t>
       </w:r>
     </w:p>
     <w:p/>
@@ -266,27 +623,147 @@
         <w:t>5</w:t>
       </w:r>
       <w:r>
-        <w:t>. the uid, password, name, emial etc should be entered into the customuser table and the student table(one to one wiht customuser) along with a FK reference to branch for all the students.</w:t>
-      </w:r>
-    </w:p>
-    <w:p>
-      <w:r>
-        <w:t>6. Now for each student, insert their attendance details into the StudentAttendance table one by one.</w:t>
-      </w:r>
-    </w:p>
-    <w:p>
-      <w:r>
-        <w:t>7. from the combined details attendance of each students of that particular branch, comppute and insert the overall attendance details of the class an insert into the BranchHoursDetails table.</w:t>
-      </w:r>
-    </w:p>
-    <w:p>
-      <w:r>
-        <w:t>8. from this overall attendance details, calulate the overall number of hors conducted of each course in that semester.</w:t>
-      </w:r>
-    </w:p>
-    <w:p>
-      <w:r>
-        <w:t>9. From this details, caluculate the attendance percentage of all the students of that classs and insert it into the PercentageDetails table.</w:t>
+        <w:t xml:space="preserve">. the </w:t>
+      </w:r>
+      <w:proofErr w:type="spellStart"/>
+      <w:r>
+        <w:t>uid</w:t>
+      </w:r>
+      <w:proofErr w:type="spellEnd"/>
+      <w:r>
+        <w:t xml:space="preserve">, password, name, </w:t>
+      </w:r>
+      <w:proofErr w:type="spellStart"/>
+      <w:r>
+        <w:t>emial</w:t>
+      </w:r>
+      <w:proofErr w:type="spellEnd"/>
+      <w:r>
+        <w:t xml:space="preserve"> etc should be entered into the </w:t>
+      </w:r>
+      <w:proofErr w:type="spellStart"/>
+      <w:r>
+        <w:t>customuser</w:t>
+      </w:r>
+      <w:proofErr w:type="spellEnd"/>
+      <w:r>
+        <w:t xml:space="preserve"> table and the student </w:t>
+      </w:r>
+      <w:proofErr w:type="gramStart"/>
+      <w:r>
+        <w:t>table(</w:t>
+      </w:r>
+      <w:proofErr w:type="gramEnd"/>
+      <w:r>
+        <w:t xml:space="preserve">one to one </w:t>
+      </w:r>
+      <w:proofErr w:type="spellStart"/>
+      <w:r>
+        <w:t>wiht</w:t>
+      </w:r>
+      <w:proofErr w:type="spellEnd"/>
+      <w:r>
+        <w:t xml:space="preserve"> </w:t>
+      </w:r>
+      <w:proofErr w:type="spellStart"/>
+      <w:r>
+        <w:t>customuser</w:t>
+      </w:r>
+      <w:proofErr w:type="spellEnd"/>
+      <w:r>
+        <w:t>) along with a FK reference to branch for all the students.</w:t>
+      </w:r>
+    </w:p>
+    <w:p>
+      <w:r>
+        <w:t xml:space="preserve">6. Now for each student, insert their attendance details into the </w:t>
+      </w:r>
+      <w:proofErr w:type="spellStart"/>
+      <w:r>
+        <w:t>StudentAttendance</w:t>
+      </w:r>
+      <w:proofErr w:type="spellEnd"/>
+      <w:r>
+        <w:t xml:space="preserve"> table one by one.</w:t>
+      </w:r>
+    </w:p>
+    <w:p>
+      <w:r>
+        <w:t xml:space="preserve">7. from the combined details attendance of each </w:t>
+      </w:r>
+      <w:proofErr w:type="gramStart"/>
+      <w:r>
+        <w:t>students</w:t>
+      </w:r>
+      <w:proofErr w:type="gramEnd"/>
+      <w:r>
+        <w:t xml:space="preserve"> of that particular branch, </w:t>
+      </w:r>
+      <w:proofErr w:type="spellStart"/>
+      <w:r>
+        <w:t>comppute</w:t>
+      </w:r>
+      <w:proofErr w:type="spellEnd"/>
+      <w:r>
+        <w:t xml:space="preserve"> and insert the overall attendance details of the class an insert into the </w:t>
+      </w:r>
+      <w:proofErr w:type="spellStart"/>
+      <w:r>
+        <w:t>BranchHoursDetails</w:t>
+      </w:r>
+      <w:proofErr w:type="spellEnd"/>
+      <w:r>
+        <w:t xml:space="preserve"> table.</w:t>
+      </w:r>
+    </w:p>
+    <w:p>
+      <w:r>
+        <w:t xml:space="preserve">8. from this overall attendance details, </w:t>
+      </w:r>
+      <w:proofErr w:type="spellStart"/>
+      <w:r>
+        <w:t>calulate</w:t>
+      </w:r>
+      <w:proofErr w:type="spellEnd"/>
+      <w:r>
+        <w:t xml:space="preserve"> the overall number of hors conducted of each course in that semester.</w:t>
+      </w:r>
+    </w:p>
+    <w:p>
+      <w:r>
+        <w:t xml:space="preserve">9. From </w:t>
+      </w:r>
+      <w:proofErr w:type="gramStart"/>
+      <w:r>
+        <w:t>this details</w:t>
+      </w:r>
+      <w:proofErr w:type="gramEnd"/>
+      <w:r>
+        <w:t xml:space="preserve">, </w:t>
+      </w:r>
+      <w:proofErr w:type="spellStart"/>
+      <w:r>
+        <w:t>caluculate</w:t>
+      </w:r>
+      <w:proofErr w:type="spellEnd"/>
+      <w:r>
+        <w:t xml:space="preserve"> the attendance percentage of all the students of that </w:t>
+      </w:r>
+      <w:proofErr w:type="spellStart"/>
+      <w:r>
+        <w:t>classs</w:t>
+      </w:r>
+      <w:proofErr w:type="spellEnd"/>
+      <w:r>
+        <w:t xml:space="preserve"> and insert it into the </w:t>
+      </w:r>
+      <w:proofErr w:type="spellStart"/>
+      <w:r>
+        <w:t>PercentageDetails</w:t>
+      </w:r>
+      <w:proofErr w:type="spellEnd"/>
+      <w:r>
+        <w:t xml:space="preserve"> table.</w:t>
       </w:r>
     </w:p>
     <w:p/>
@@ -323,7 +800,55 @@
           <w:rFonts w:ascii="Segoe UI" w:hAnsi="Segoe UI" w:cs="Segoe UI"/>
           <w:color w:val="ECECEC"/>
         </w:rPr>
-        <w:t>To implement this workflow in the Django admin interface when adding a new branch using an Excel file, you'll need to customize the behavior of the admin forms and utilize Django's features for handling file uploads, form processing, and database interactions. Here's a high-level overview of how you can achieve this:</w:t>
+        <w:t xml:space="preserve">To implement this workflow in the Django admin interface when adding a new branch using an Excel file, </w:t>
+      </w:r>
+      <w:proofErr w:type="gramStart"/>
+      <w:r>
+        <w:rPr>
+          <w:rFonts w:ascii="Segoe UI" w:hAnsi="Segoe UI" w:cs="Segoe UI"/>
+          <w:color w:val="ECECEC"/>
+        </w:rPr>
+        <w:t>you'll</w:t>
+      </w:r>
+      <w:proofErr w:type="gramEnd"/>
+      <w:r>
+        <w:rPr>
+          <w:rFonts w:ascii="Segoe UI" w:hAnsi="Segoe UI" w:cs="Segoe UI"/>
+          <w:color w:val="ECECEC"/>
+        </w:rPr>
+        <w:t xml:space="preserve"> need to customize the </w:t>
+      </w:r>
+      <w:proofErr w:type="spellStart"/>
+      <w:r>
+        <w:rPr>
+          <w:rFonts w:ascii="Segoe UI" w:hAnsi="Segoe UI" w:cs="Segoe UI"/>
+          <w:color w:val="ECECEC"/>
+        </w:rPr>
+        <w:t>behavior</w:t>
+      </w:r>
+      <w:proofErr w:type="spellEnd"/>
+      <w:r>
+        <w:rPr>
+          <w:rFonts w:ascii="Segoe UI" w:hAnsi="Segoe UI" w:cs="Segoe UI"/>
+          <w:color w:val="ECECEC"/>
+        </w:rPr>
+        <w:t xml:space="preserve"> of the admin forms and utilize Django's features for handling file uploads, form processing, and database interactions. </w:t>
+      </w:r>
+      <w:proofErr w:type="gramStart"/>
+      <w:r>
+        <w:rPr>
+          <w:rFonts w:ascii="Segoe UI" w:hAnsi="Segoe UI" w:cs="Segoe UI"/>
+          <w:color w:val="ECECEC"/>
+        </w:rPr>
+        <w:t>Here's</w:t>
+      </w:r>
+      <w:proofErr w:type="gramEnd"/>
+      <w:r>
+        <w:rPr>
+          <w:rFonts w:ascii="Segoe UI" w:hAnsi="Segoe UI" w:cs="Segoe UI"/>
+          <w:color w:val="ECECEC"/>
+        </w:rPr>
+        <w:t xml:space="preserve"> a high-level overview of how you can achieve this:</w:t>
       </w:r>
     </w:p>
     <w:p>
@@ -362,6 +887,7 @@
         </w:rPr>
         <w:t xml:space="preserve">: Create a custom form for the Branch model in the admin interface. Override the </w:t>
       </w:r>
+      <w:proofErr w:type="gramStart"/>
       <w:r>
         <w:rPr>
           <w:rStyle w:val="HTMLCode"/>
@@ -373,7 +899,21 @@
           <w:szCs w:val="21"/>
           <w:bdr w:val="single" w:sz="2" w:space="0" w:color="E3E3E3" w:frame="1"/>
         </w:rPr>
-        <w:t>save()</w:t>
+        <w:t>save(</w:t>
+      </w:r>
+      <w:proofErr w:type="gramEnd"/>
+      <w:r>
+        <w:rPr>
+          <w:rStyle w:val="HTMLCode"/>
+          <w:rFonts w:ascii="Ubuntu Mono" w:hAnsi="Ubuntu Mono"/>
+          <w:b/>
+          <w:bCs/>
+          <w:color w:val="ECECEC"/>
+          <w:sz w:val="21"/>
+          <w:szCs w:val="21"/>
+          <w:bdr w:val="single" w:sz="2" w:space="0" w:color="E3E3E3" w:frame="1"/>
+        </w:rPr>
+        <w:t>)</w:t>
       </w:r>
       <w:r>
         <w:rPr>
@@ -419,6 +959,7 @@
         </w:rPr>
         <w:t xml:space="preserve">: Use Django's file upload handling to allow the admin to upload the Excel file containing the UID and password of students. You can use a </w:t>
       </w:r>
+      <w:proofErr w:type="spellStart"/>
       <w:r>
         <w:rPr>
           <w:rStyle w:val="HTMLCode"/>
@@ -432,6 +973,7 @@
         </w:rPr>
         <w:t>FileField</w:t>
       </w:r>
+      <w:proofErr w:type="spellEnd"/>
       <w:r>
         <w:rPr>
           <w:rFonts w:ascii="Segoe UI" w:hAnsi="Segoe UI" w:cs="Segoe UI"/>
@@ -476,6 +1018,7 @@
         </w:rPr>
         <w:t xml:space="preserve">: Implement logic to parse the uploaded Excel file and extract the UID and password of students. You can use libraries like </w:t>
       </w:r>
+      <w:proofErr w:type="spellStart"/>
       <w:r>
         <w:rPr>
           <w:rStyle w:val="HTMLCode"/>
@@ -489,6 +1032,7 @@
         </w:rPr>
         <w:t>openpyxl</w:t>
       </w:r>
+      <w:proofErr w:type="spellEnd"/>
       <w:r>
         <w:rPr>
           <w:rFonts w:ascii="Segoe UI" w:hAnsi="Segoe UI" w:cs="Segoe UI"/>
@@ -551,7 +1095,23 @@
           <w:rFonts w:ascii="Segoe UI" w:hAnsi="Segoe UI" w:cs="Segoe UI"/>
           <w:color w:val="ECECEC"/>
         </w:rPr>
-        <w:t>: Use the extracted UID and password to log in to the RSMS of each student and fetch their details, including name, semester, subjects, and attendance details. You'll need to implement web scraping or use APIs provided by the RSMS if available.</w:t>
+        <w:t xml:space="preserve">: Use the extracted UID and password to log in to the RSMS of each student and fetch their details, including name, semester, subjects, and attendance details. </w:t>
+      </w:r>
+      <w:proofErr w:type="gramStart"/>
+      <w:r>
+        <w:rPr>
+          <w:rFonts w:ascii="Segoe UI" w:hAnsi="Segoe UI" w:cs="Segoe UI"/>
+          <w:color w:val="ECECEC"/>
+        </w:rPr>
+        <w:t>You'll</w:t>
+      </w:r>
+      <w:proofErr w:type="gramEnd"/>
+      <w:r>
+        <w:rPr>
+          <w:rFonts w:ascii="Segoe UI" w:hAnsi="Segoe UI" w:cs="Segoe UI"/>
+          <w:color w:val="ECECEC"/>
+        </w:rPr>
+        <w:t xml:space="preserve"> need to implement web scraping or use APIs provided by the RSMS if available.</w:t>
       </w:r>
     </w:p>
     <w:p>
@@ -590,6 +1150,7 @@
         </w:rPr>
         <w:t xml:space="preserve">: Inside the </w:t>
       </w:r>
+      <w:proofErr w:type="gramStart"/>
       <w:r>
         <w:rPr>
           <w:rStyle w:val="HTMLCode"/>
@@ -601,14 +1162,44 @@
           <w:szCs w:val="21"/>
           <w:bdr w:val="single" w:sz="2" w:space="0" w:color="E3E3E3" w:frame="1"/>
         </w:rPr>
-        <w:t>save()</w:t>
-      </w:r>
-      <w:r>
-        <w:rPr>
-          <w:rFonts w:ascii="Segoe UI" w:hAnsi="Segoe UI" w:cs="Segoe UI"/>
-          <w:color w:val="ECECEC"/>
-        </w:rPr>
-        <w:t xml:space="preserve"> method of the custom form, perform database operations to create entries in the Branch, CustomUser, Student, and Course models based on the extracted data from the Excel file and RSMS.</w:t>
+        <w:t>save(</w:t>
+      </w:r>
+      <w:proofErr w:type="gramEnd"/>
+      <w:r>
+        <w:rPr>
+          <w:rStyle w:val="HTMLCode"/>
+          <w:rFonts w:ascii="Ubuntu Mono" w:hAnsi="Ubuntu Mono"/>
+          <w:b/>
+          <w:bCs/>
+          <w:color w:val="ECECEC"/>
+          <w:sz w:val="21"/>
+          <w:szCs w:val="21"/>
+          <w:bdr w:val="single" w:sz="2" w:space="0" w:color="E3E3E3" w:frame="1"/>
+        </w:rPr>
+        <w:t>)</w:t>
+      </w:r>
+      <w:r>
+        <w:rPr>
+          <w:rFonts w:ascii="Segoe UI" w:hAnsi="Segoe UI" w:cs="Segoe UI"/>
+          <w:color w:val="ECECEC"/>
+        </w:rPr>
+        <w:t xml:space="preserve"> method of the custom form, perform database operations to create entries in the Branch, </w:t>
+      </w:r>
+      <w:proofErr w:type="spellStart"/>
+      <w:r>
+        <w:rPr>
+          <w:rFonts w:ascii="Segoe UI" w:hAnsi="Segoe UI" w:cs="Segoe UI"/>
+          <w:color w:val="ECECEC"/>
+        </w:rPr>
+        <w:t>CustomUser</w:t>
+      </w:r>
+      <w:proofErr w:type="spellEnd"/>
+      <w:r>
+        <w:rPr>
+          <w:rFonts w:ascii="Segoe UI" w:hAnsi="Segoe UI" w:cs="Segoe UI"/>
+          <w:color w:val="ECECEC"/>
+        </w:rPr>
+        <w:t>, Student, and Course models based on the extracted data from the Excel file and RSMS.</w:t>
       </w:r>
     </w:p>
     <w:p>
@@ -645,7 +1236,39 @@
           <w:rFonts w:ascii="Segoe UI" w:hAnsi="Segoe UI" w:cs="Segoe UI"/>
           <w:color w:val="ECECEC"/>
         </w:rPr>
-        <w:t>: Calculate the attendance details for each student and the overall attendance details for the branch. Insert these details into the StudentAttendance and BranchHoursDetails models respectively.</w:t>
+        <w:t xml:space="preserve">: Calculate the attendance details for each student and the overall attendance details for the branch. Insert these details into the </w:t>
+      </w:r>
+      <w:proofErr w:type="spellStart"/>
+      <w:r>
+        <w:rPr>
+          <w:rFonts w:ascii="Segoe UI" w:hAnsi="Segoe UI" w:cs="Segoe UI"/>
+          <w:color w:val="ECECEC"/>
+        </w:rPr>
+        <w:t>StudentAttendance</w:t>
+      </w:r>
+      <w:proofErr w:type="spellEnd"/>
+      <w:r>
+        <w:rPr>
+          <w:rFonts w:ascii="Segoe UI" w:hAnsi="Segoe UI" w:cs="Segoe UI"/>
+          <w:color w:val="ECECEC"/>
+        </w:rPr>
+        <w:t xml:space="preserve"> and </w:t>
+      </w:r>
+      <w:proofErr w:type="spellStart"/>
+      <w:r>
+        <w:rPr>
+          <w:rFonts w:ascii="Segoe UI" w:hAnsi="Segoe UI" w:cs="Segoe UI"/>
+          <w:color w:val="ECECEC"/>
+        </w:rPr>
+        <w:t>BranchHoursDetails</w:t>
+      </w:r>
+      <w:proofErr w:type="spellEnd"/>
+      <w:r>
+        <w:rPr>
+          <w:rFonts w:ascii="Segoe UI" w:hAnsi="Segoe UI" w:cs="Segoe UI"/>
+          <w:color w:val="ECECEC"/>
+        </w:rPr>
+        <w:t xml:space="preserve"> models respectively.</w:t>
       </w:r>
     </w:p>
     <w:p>
@@ -720,7 +1343,23 @@
           <w:rFonts w:ascii="Segoe UI" w:hAnsi="Segoe UI" w:cs="Segoe UI"/>
           <w:color w:val="ECECEC"/>
         </w:rPr>
-        <w:t>: Calculate the attendance percentage for each student based on the attendance details and insert them into the PercentageDetails model.</w:t>
+        <w:t xml:space="preserve">: Calculate the attendance percentage for each student based on the attendance details and insert them into the </w:t>
+      </w:r>
+      <w:proofErr w:type="spellStart"/>
+      <w:r>
+        <w:rPr>
+          <w:rFonts w:ascii="Segoe UI" w:hAnsi="Segoe UI" w:cs="Segoe UI"/>
+          <w:color w:val="ECECEC"/>
+        </w:rPr>
+        <w:t>PercentageDetails</w:t>
+      </w:r>
+      <w:proofErr w:type="spellEnd"/>
+      <w:r>
+        <w:rPr>
+          <w:rFonts w:ascii="Segoe UI" w:hAnsi="Segoe UI" w:cs="Segoe UI"/>
+          <w:color w:val="ECECEC"/>
+        </w:rPr>
+        <w:t xml:space="preserve"> model.</w:t>
       </w:r>
     </w:p>
     <w:p>

</xml_diff>